<commit_message>
added new Timecards folder and updated weekly documents
</commit_message>
<xml_diff>
--- a/WeeklyStatusReports/HAHN_WeeklyStatusReport_2-10-16.docx
+++ b/WeeklyStatusReports/HAHN_WeeklyStatusReport_2-10-16.docx
@@ -12,8 +12,6 @@
           <w:szCs w:val="24"/>
         </w:rPr>
       </w:pPr>
-      <w:bookmarkStart w:id="0" w:name="_GoBack"/>
-      <w:bookmarkEnd w:id="0"/>
       <w:r>
         <w:rPr>
           <w:b/>
@@ -2000,6 +1998,13 @@
               </w:rPr>
               <w:t xml:space="preserve">: </w:t>
             </w:r>
+            <w:r>
+              <w:rPr>
+                <w:sz w:val="20"/>
+                <w:szCs w:val="20"/>
+              </w:rPr>
+              <w:t>2/10/16</w:t>
+            </w:r>
           </w:p>
           <w:p>
             <w:pPr>
@@ -2024,6 +2029,13 @@
               </w:rPr>
               <w:t xml:space="preserve"> </w:t>
             </w:r>
+            <w:r>
+              <w:rPr>
+                <w:sz w:val="20"/>
+                <w:szCs w:val="20"/>
+              </w:rPr>
+              <w:t>Yes</w:t>
+            </w:r>
           </w:p>
           <w:p>
             <w:pPr>
@@ -2054,6 +2066,13 @@
               </w:rPr>
               <w:t xml:space="preserve">: </w:t>
             </w:r>
+            <w:r>
+              <w:rPr>
+                <w:sz w:val="20"/>
+                <w:szCs w:val="20"/>
+              </w:rPr>
+              <w:t>Overview of project 2, how flowcharts work, and details of first and second activities</w:t>
+            </w:r>
           </w:p>
           <w:p>
             <w:pPr>
@@ -2084,6 +2103,15 @@
               </w:rPr>
               <w:t>:</w:t>
             </w:r>
+            <w:r>
+              <w:rPr>
+                <w:sz w:val="20"/>
+                <w:szCs w:val="20"/>
+              </w:rPr>
+              <w:t xml:space="preserve"> None</w:t>
+            </w:r>
+            <w:bookmarkStart w:id="0" w:name="_GoBack"/>
+            <w:bookmarkEnd w:id="0"/>
           </w:p>
         </w:tc>
         <w:tc>
@@ -2229,6 +2257,7 @@
                 <w:sz w:val="20"/>
                 <w:szCs w:val="20"/>
               </w:rPr>
+              <w:lastRenderedPageBreak/>
               <w:t>Week 7</w:t>
             </w:r>
             <w:r>
@@ -2508,7 +2537,6 @@
                 <w:sz w:val="20"/>
                 <w:szCs w:val="20"/>
               </w:rPr>
-              <w:lastRenderedPageBreak/>
               <w:t>Week 8</w:t>
             </w:r>
             <w:r>
@@ -4398,6 +4426,7 @@
                 <w:sz w:val="20"/>
                 <w:szCs w:val="20"/>
               </w:rPr>
+              <w:lastRenderedPageBreak/>
               <w:t>Week 15</w:t>
             </w:r>
             <w:r>

</xml_diff>